<commit_message>
init file + transaction Entit
</commit_message>
<xml_diff>
--- a/tài liệu dự án/Báo cáo.docx
+++ b/tài liệu dự án/Báo cáo.docx
@@ -20025,7 +20025,28 @@
           <w:sz w:val="28"/>
           <w:szCs w:val="32"/>
         </w:rPr>
-        <w:t xml:space="preserve">. Những gì chúng em nhận được không chỉ dừng lại ở kiến thức môn học mà nhiều hơn thế đó là những lời khuyên, chia sẻ thực tế từ thầy. </w:t>
+        <w:t xml:space="preserve">. Những gì chúng em nhận được không chỉ dừng lại ở kiến thức mà nhiều hơn thế đó là những lời khuyên, chia sẻ thực tế từ </w:t>
+      </w:r>
+      <w:r>
+        <w:rPr>
+          <w:rFonts w:ascii="Times New Roman" w:hAnsi="Times New Roman"/>
+          <w:i/>
+          <w:iCs/>
+          <w:sz w:val="28"/>
+          <w:szCs w:val="32"/>
+          <w:lang w:val="en-US"/>
+        </w:rPr>
+        <w:t>cô</w:t>
+      </w:r>
+      <w:r>
+        <w:rPr>
+          <w:rFonts w:ascii="Times New Roman" w:hAnsi="Times New Roman"/>
+          <w:i/>
+          <w:iCs/>
+          <w:sz w:val="28"/>
+          <w:szCs w:val="32"/>
+        </w:rPr>
+        <w:t xml:space="preserve">. </w:t>
       </w:r>
       <w:r>
         <w:rPr>
@@ -20066,8 +20087,19 @@
           <w:iCs/>
           <w:sz w:val="28"/>
           <w:szCs w:val="32"/>
-        </w:rPr>
-        <w:t xml:space="preserve">Để hoàn thành được đề tài này, nhóm chúng em đã cùng nhau nghiên cứu, thảo luận, áp dụng những kiến thức được học trên lớp cùng với các nguồn tài liệu trên Internet và cả những trải nghiệm của bản thân đối với đề tài lần này. Chúng em rất mong sẽ nhận được những lời nhận xét, góp ý từ thầy cô và bạn đọc để đề tài này có thể hoàn thiện hơn nữa. </w:t>
+          <w:highlight w:val="yellow"/>
+        </w:rPr>
+        <w:t>Để hoàn thành được đề tài này, nhóm chúng em đã cùng nhau nghiên cứu, thảo luận, áp dụng những kiến thức được học trên lớp cùng với các nguồn tài liệu trên Internet và cả những trải nghiệm của bản thân đối với đề tài lần này. Chúng em rất mong sẽ nhận được những lời nhận xét, góp ý từ thầy cô và bạn đọc để đề tài này có thể hoàn thiện hơn nữa.</w:t>
+      </w:r>
+      <w:r>
+        <w:rPr>
+          <w:rFonts w:ascii="Times New Roman" w:hAnsi="Times New Roman"/>
+          <w:i/>
+          <w:iCs/>
+          <w:sz w:val="28"/>
+          <w:szCs w:val="32"/>
+        </w:rPr>
+        <w:t xml:space="preserve"> </w:t>
       </w:r>
     </w:p>
     <w:p>
@@ -21766,8 +21798,6 @@
         </w:rPr>
         <w:t>.</w:t>
       </w:r>
-      <w:bookmarkStart w:id="3" w:name="_GoBack"/>
-      <w:bookmarkEnd w:id="3"/>
     </w:p>
     <w:p>
       <w:pPr>
@@ -21784,7 +21814,7 @@
           <w:lang w:eastAsia="ja-JP"/>
         </w:rPr>
       </w:pPr>
-      <w:bookmarkStart w:id="4" w:name="_Toc170238128"/>
+      <w:bookmarkStart w:id="3" w:name="_Toc170238128"/>
       <w:r>
         <w:rPr>
           <w:sz w:val="28"/>
@@ -21793,7 +21823,7 @@
         </w:rPr>
         <w:t>2. Lý do chọn đề tài</w:t>
       </w:r>
-      <w:bookmarkEnd w:id="4"/>
+      <w:bookmarkEnd w:id="3"/>
     </w:p>
     <w:p>
       <w:pPr>
@@ -21841,7 +21871,7 @@
           <w:lang w:eastAsia="ja-JP"/>
         </w:rPr>
       </w:pPr>
-      <w:bookmarkStart w:id="5" w:name="_Toc170238129"/>
+      <w:bookmarkStart w:id="4" w:name="_Toc170238129"/>
       <w:r>
         <w:rPr>
           <w:sz w:val="28"/>
@@ -21850,7 +21880,7 @@
         </w:rPr>
         <w:t>3. Mục đích đề tài</w:t>
       </w:r>
-      <w:bookmarkEnd w:id="5"/>
+      <w:bookmarkEnd w:id="4"/>
     </w:p>
     <w:p>
       <w:pPr>
@@ -21886,7 +21916,25 @@
           <w:szCs w:val="32"/>
           <w:lang w:val="en-US" w:eastAsia="ja-JP"/>
         </w:rPr>
-        <w:t>trong nhận diện gian lận giao dịch.</w:t>
+        <w:t>trong nhận diện gian lận giao dịch</w:t>
+      </w:r>
+      <w:r>
+        <w:rPr>
+          <w:rFonts w:ascii="Times New Roman" w:hAnsi="Times New Roman"/>
+          <w:sz w:val="28"/>
+          <w:szCs w:val="32"/>
+          <w:lang w:val="en-US" w:eastAsia="ja-JP"/>
+        </w:rPr>
+        <w:t xml:space="preserve"> và áp dụng được trong một phần mềm thực tế</w:t>
+      </w:r>
+      <w:r>
+        <w:rPr>
+          <w:rFonts w:ascii="Times New Roman" w:hAnsi="Times New Roman"/>
+          <w:sz w:val="28"/>
+          <w:szCs w:val="32"/>
+          <w:lang w:val="en-US" w:eastAsia="ja-JP"/>
+        </w:rPr>
+        <w:t>.</w:t>
       </w:r>
     </w:p>
     <w:p>
@@ -21904,7 +21952,7 @@
           <w:lang w:eastAsia="ja-JP"/>
         </w:rPr>
       </w:pPr>
-      <w:bookmarkStart w:id="6" w:name="_Toc170238130"/>
+      <w:bookmarkStart w:id="5" w:name="_Toc170238130"/>
       <w:r>
         <w:rPr>
           <w:sz w:val="28"/>
@@ -21913,7 +21961,7 @@
         </w:rPr>
         <w:t>4. Mục tiêu đề tài</w:t>
       </w:r>
-      <w:bookmarkEnd w:id="6"/>
+      <w:bookmarkEnd w:id="5"/>
     </w:p>
     <w:p>
       <w:pPr>
@@ -22097,6 +22145,31 @@
           <w:lang w:val="en-US" w:eastAsia="ja-JP"/>
         </w:rPr>
         <w:lastRenderedPageBreak/>
+        <w:t>Đánh giá chất lượng mô hình bằng Accuracy, Percision, Recall, F1-score,</w:t>
+      </w:r>
+    </w:p>
+    <w:p>
+      <w:pPr>
+        <w:numPr>
+          <w:ilvl w:val="0"/>
+          <w:numId w:val="4"/>
+        </w:numPr>
+        <w:spacing w:before="120" w:after="120" w:line="312" w:lineRule="auto"/>
+        <w:jc w:val="both"/>
+        <w:rPr>
+          <w:rFonts w:ascii="Times New Roman" w:hAnsi="Times New Roman"/>
+          <w:sz w:val="28"/>
+          <w:szCs w:val="32"/>
+          <w:lang w:eastAsia="ja-JP"/>
+        </w:rPr>
+      </w:pPr>
+      <w:r>
+        <w:rPr>
+          <w:rFonts w:ascii="Times New Roman" w:hAnsi="Times New Roman"/>
+          <w:sz w:val="28"/>
+          <w:szCs w:val="32"/>
+          <w:lang w:val="en-US" w:eastAsia="ja-JP"/>
+        </w:rPr>
         <w:t>Tích hợp được vào một website giao dịch trực tuyến E-Wallet.</w:t>
       </w:r>
     </w:p>
@@ -22114,7 +22187,7 @@
           <w:lang w:eastAsia="ja-JP"/>
         </w:rPr>
       </w:pPr>
-      <w:bookmarkStart w:id="7" w:name="_Toc170238131"/>
+      <w:bookmarkStart w:id="6" w:name="_Toc170238131"/>
       <w:r>
         <w:rPr>
           <w:sz w:val="28"/>
@@ -22131,7 +22204,7 @@
         </w:rPr>
         <w:t>Quy trình làm việc</w:t>
       </w:r>
-      <w:bookmarkEnd w:id="7"/>
+      <w:bookmarkEnd w:id="6"/>
       <w:r>
         <w:rPr>
           <w:sz w:val="28"/>
@@ -22252,7 +22325,34 @@
           <w:szCs w:val="28"/>
           <w:lang w:val="en-US" w:eastAsia="ja-JP"/>
         </w:rPr>
-        <w:t xml:space="preserve">các chức năng trong </w:t>
+        <w:t xml:space="preserve">các </w:t>
+      </w:r>
+      <w:r>
+        <w:rPr>
+          <w:rFonts w:ascii="Times New Roman" w:hAnsi="Times New Roman"/>
+          <w:sz w:val="28"/>
+          <w:szCs w:val="28"/>
+          <w:lang w:val="en-US" w:eastAsia="ja-JP"/>
+        </w:rPr>
+        <w:t>tính năng</w:t>
+      </w:r>
+      <w:r>
+        <w:rPr>
+          <w:rFonts w:ascii="Times New Roman" w:hAnsi="Times New Roman"/>
+          <w:sz w:val="28"/>
+          <w:szCs w:val="28"/>
+          <w:lang w:val="en-US" w:eastAsia="ja-JP"/>
+        </w:rPr>
+        <w:t xml:space="preserve"> trong </w:t>
+      </w:r>
+      <w:r>
+        <w:rPr>
+          <w:rFonts w:ascii="Times New Roman" w:hAnsi="Times New Roman"/>
+          <w:sz w:val="28"/>
+          <w:szCs w:val="28"/>
+          <w:lang w:val="en-US" w:eastAsia="ja-JP"/>
+        </w:rPr>
+        <w:t xml:space="preserve">hệ sinh thái </w:t>
       </w:r>
       <w:r>
         <w:rPr>
@@ -22333,7 +22433,7 @@
           <w:lang w:eastAsia="ja-JP"/>
         </w:rPr>
       </w:pPr>
-      <w:bookmarkStart w:id="8" w:name="_Toc170238132"/>
+      <w:bookmarkStart w:id="7" w:name="_Toc170238132"/>
       <w:r>
         <w:rPr>
           <w:sz w:val="28"/>
@@ -22358,7 +22458,7 @@
         </w:rPr>
         <w:t>Công nghệ và công cụ sử dụng</w:t>
       </w:r>
-      <w:bookmarkEnd w:id="8"/>
+      <w:bookmarkEnd w:id="7"/>
     </w:p>
     <w:p>
       <w:pPr>
@@ -22441,6 +22541,8 @@
         </w:rPr>
         <w:t>: Cơ sở dữ liệu quan hệ.</w:t>
       </w:r>
+      <w:bookmarkStart w:id="8" w:name="_GoBack"/>
+      <w:bookmarkEnd w:id="8"/>
     </w:p>
     <w:p>
       <w:pPr>
@@ -22640,7 +22742,7 @@
           <w:szCs w:val="28"/>
           <w:lang w:val="en-US" w:eastAsia="ja-JP"/>
         </w:rPr>
-        <w:t xml:space="preserve">Figma: Vẽ giao diện hệ thống, các biểu đồ (ERD, </w:t>
+        <w:t>Figma: Vẽ giao diện hệ thống, các biểu đồ (</w:t>
       </w:r>
       <w:proofErr w:type="gramStart"/>
       <w:r>
@@ -22650,7 +22752,7 @@
           <w:szCs w:val="28"/>
           <w:lang w:val="en-US" w:eastAsia="ja-JP"/>
         </w:rPr>
-        <w:t>DFD,v</w:t>
+        <w:t>ERD,v</w:t>
       </w:r>
       <w:proofErr w:type="gramEnd"/>
       <w:r>
@@ -23339,6 +23441,7 @@
           <w:szCs w:val="28"/>
           <w:lang w:val="en-US"/>
         </w:rPr>
+        <w:lastRenderedPageBreak/>
         <w:t>Bảng Users:</w:t>
       </w:r>
     </w:p>
@@ -23356,7 +23459,6 @@
           <w:noProof/>
           <w:lang w:val="en-US" w:eastAsia="en-US"/>
         </w:rPr>
-        <w:lastRenderedPageBreak/>
         <w:drawing>
           <wp:inline distT="0" distB="0" distL="0" distR="0">
             <wp:extent cx="5686425" cy="866775"/>
@@ -27091,6 +27193,7 @@
                 <w:sz w:val="28"/>
                 <w:szCs w:val="28"/>
               </w:rPr>
+              <w:lastRenderedPageBreak/>
               <w:t>Luồng rẽ nhánh</w:t>
             </w:r>
           </w:p>

</xml_diff>